<commit_message>
Various changes to chemistry graphs
</commit_message>
<xml_diff>
--- a/rmd/parent_officedown.docx
+++ b/rmd/parent_officedown.docx
@@ -41,7 +41,7 @@
         <w:pStyle w:val="Date"/>
       </w:pPr>
       <w:r>
-        <w:t xml:space="preserve">2020-09-18</w:t>
+        <w:t xml:space="preserve">2020-10-20</w:t>
       </w:r>
     </w:p>
     <w:p>
@@ -66,7 +66,7 @@
       <w:r>
         <w:t xml:space="preserve">Table </w:t>
       </w:r>
-      <w:bookmarkStart w:id="64782134-60e6-4fdf-9f69-af295ea012d5" w:name="sites-table"/>
+      <w:bookmarkStart w:id="d1df0f32-c1d9-4775-972e-1f65ac986559" w:name="sites-table"/>
       <w:r xmlns:w="http://schemas.openxmlformats.org/wordprocessingml/2006/main" xmlns:wp="http://schemas.openxmlformats.org/drawingml/2006/wordprocessingDrawing" xmlns:r="http://schemas.openxmlformats.org/officeDocument/2006/relationships" xmlns:w14="http://schemas.microsoft.com/office/word/2010/wordml">
         <w:rPr/>
         <w:fldChar w:fldCharType="begin" w:dirty="true"/>
@@ -79,7 +79,7 @@
         <w:rPr/>
         <w:fldChar w:fldCharType="end" w:dirty="true"/>
       </w:r>
-      <w:bookmarkEnd w:id="64782134-60e6-4fdf-9f69-af295ea012d5"/>
+      <w:bookmarkEnd w:id="d1df0f32-c1d9-4775-972e-1f65ac986559"/>
       <w:r>
         <w:t xml:space="preserve">: </w:t>
       </w:r>
@@ -7527,7 +7527,7 @@
       <w:r>
         <w:t xml:space="preserve">Table </w:t>
       </w:r>
-      <w:bookmarkStart w:id="ba366836-c176-4464-b172-13489c377ab0" w:name="Analytes"/>
+      <w:bookmarkStart w:id="c7d822a1-844b-4924-bf63-86c5ec5e2667" w:name="Analytes"/>
       <w:r xmlns:w="http://schemas.openxmlformats.org/wordprocessingml/2006/main" xmlns:wp="http://schemas.openxmlformats.org/drawingml/2006/wordprocessingDrawing" xmlns:r="http://schemas.openxmlformats.org/officeDocument/2006/relationships" xmlns:w14="http://schemas.microsoft.com/office/word/2010/wordml">
         <w:rPr/>
         <w:fldChar w:fldCharType="begin" w:dirty="true"/>
@@ -7540,7 +7540,7 @@
         <w:rPr/>
         <w:fldChar w:fldCharType="end" w:dirty="true"/>
       </w:r>
-      <w:bookmarkEnd w:id="ba366836-c176-4464-b172-13489c377ab0"/>
+      <w:bookmarkEnd w:id="c7d822a1-844b-4924-bf63-86c5ec5e2667"/>
       <w:r>
         <w:t xml:space="preserve">: </w:t>
       </w:r>
@@ -19501,7 +19501,7 @@
       <w:r>
         <w:t xml:space="preserve">Figure </w:t>
       </w:r>
-      <w:bookmarkStart w:id="97b40522-49fe-49f3-b3dd-c4d3096be8fb" w:name="chemgraph1"/>
+      <w:bookmarkStart w:id="214844b8-5104-47ea-b4c2-977105a0368e" w:name="chemgraph1"/>
       <w:r xmlns:w="http://schemas.openxmlformats.org/wordprocessingml/2006/main" xmlns:wp="http://schemas.openxmlformats.org/drawingml/2006/wordprocessingDrawing" xmlns:r="http://schemas.openxmlformats.org/officeDocument/2006/relationships" xmlns:w14="http://schemas.microsoft.com/office/word/2010/wordml">
         <w:rPr/>
         <w:fldChar w:fldCharType="begin" w:dirty="true"/>
@@ -19514,7 +19514,7 @@
         <w:rPr/>
         <w:fldChar w:fldCharType="end" w:dirty="true"/>
       </w:r>
-      <w:bookmarkEnd w:id="97b40522-49fe-49f3-b3dd-c4d3096be8fb"/>
+      <w:bookmarkEnd w:id="214844b8-5104-47ea-b4c2-977105a0368e"/>
       <w:r>
         <w:t xml:space="preserve">: </w:t>
       </w:r>
@@ -19576,7 +19576,7 @@
       <w:r>
         <w:t xml:space="preserve">Figure </w:t>
       </w:r>
-      <w:bookmarkStart w:id="1e60c93e-195c-4488-a69d-5ce34a75a18e" w:name="chemgraph1"/>
+      <w:bookmarkStart w:id="5d191365-6080-47ed-ad33-3d820cf1e79f" w:name="chemgraph1"/>
       <w:r xmlns:w="http://schemas.openxmlformats.org/wordprocessingml/2006/main" xmlns:wp="http://schemas.openxmlformats.org/drawingml/2006/wordprocessingDrawing" xmlns:r="http://schemas.openxmlformats.org/officeDocument/2006/relationships" xmlns:w14="http://schemas.microsoft.com/office/word/2010/wordml">
         <w:rPr/>
         <w:fldChar w:fldCharType="begin" w:dirty="true"/>
@@ -19589,12 +19589,12 @@
         <w:rPr/>
         <w:fldChar w:fldCharType="end" w:dirty="true"/>
       </w:r>
-      <w:bookmarkEnd w:id="1e60c93e-195c-4488-a69d-5ce34a75a18e"/>
+      <w:bookmarkEnd w:id="5d191365-6080-47ed-ad33-3d820cf1e79f"/>
       <w:r>
         <w:t xml:space="preserve">: </w:t>
       </w:r>
       <w:r>
-        <w:t xml:space="preserve">CHLORIDE (AS CL), The X-axis presents sampling locations from upstream to downstream and axis labels correspond with Table 1, Figure 1 and Figure 2. Point symbols match with WI/PWL segmentation as indicated in the plot legend. The total number of reported values illustrated for each sampling location can vary due to non-detection and QA/QC procedures. Descriptions of removed records are presented in Appendix III.</w:t>
+        <w:t xml:space="preserve">Chloride, The X-axis presents sampling locations from upstream to downstream and axis labels correspond with Table 1, Figure 1 and Figure 2. Point symbols match with WI/PWL segmentation as indicated in the plot legend. The total number of reported values illustrated for each sampling location can vary due to non-detection and QA/QC procedures. Descriptions of removed records are presented in Appendix III.</w:t>
       </w:r>
     </w:p>
     <w:p>
@@ -19651,7 +19651,7 @@
       <w:r>
         <w:t xml:space="preserve">Figure </w:t>
       </w:r>
-      <w:bookmarkStart w:id="3447a454-df37-464f-a136-dfd208a6d97d" w:name="chemgraph1"/>
+      <w:bookmarkStart w:id="a8d22698-74c0-4e4c-973c-ddd439ad95ef" w:name="chemgraph1"/>
       <w:r xmlns:w="http://schemas.openxmlformats.org/wordprocessingml/2006/main" xmlns:wp="http://schemas.openxmlformats.org/drawingml/2006/wordprocessingDrawing" xmlns:r="http://schemas.openxmlformats.org/officeDocument/2006/relationships" xmlns:w14="http://schemas.microsoft.com/office/word/2010/wordml">
         <w:rPr/>
         <w:fldChar w:fldCharType="begin" w:dirty="true"/>
@@ -19664,7 +19664,7 @@
         <w:rPr/>
         <w:fldChar w:fldCharType="end" w:dirty="true"/>
       </w:r>
-      <w:bookmarkEnd w:id="3447a454-df37-464f-a136-dfd208a6d97d"/>
+      <w:bookmarkEnd w:id="a8d22698-74c0-4e4c-973c-ddd439ad95ef"/>
       <w:r>
         <w:t xml:space="preserve">: </w:t>
       </w:r>
@@ -19726,7 +19726,7 @@
       <w:r>
         <w:t xml:space="preserve">Figure </w:t>
       </w:r>
-      <w:bookmarkStart w:id="384829bf-4732-4e05-97ec-cd8ebb2b8c90" w:name="chemgraph1"/>
+      <w:bookmarkStart w:id="e3ad0bfe-6269-47cc-9966-bd9133ce1a02" w:name="chemgraph1"/>
       <w:r xmlns:w="http://schemas.openxmlformats.org/wordprocessingml/2006/main" xmlns:wp="http://schemas.openxmlformats.org/drawingml/2006/wordprocessingDrawing" xmlns:r="http://schemas.openxmlformats.org/officeDocument/2006/relationships" xmlns:w14="http://schemas.microsoft.com/office/word/2010/wordml">
         <w:rPr/>
         <w:fldChar w:fldCharType="begin" w:dirty="true"/>
@@ -19739,7 +19739,7 @@
         <w:rPr/>
         <w:fldChar w:fldCharType="end" w:dirty="true"/>
       </w:r>
-      <w:bookmarkEnd w:id="384829bf-4732-4e05-97ec-cd8ebb2b8c90"/>
+      <w:bookmarkEnd w:id="e3ad0bfe-6269-47cc-9966-bd9133ce1a02"/>
       <w:r>
         <w:t xml:space="preserve">: </w:t>
       </w:r>
@@ -19801,7 +19801,7 @@
       <w:r>
         <w:t xml:space="preserve">Figure </w:t>
       </w:r>
-      <w:bookmarkStart w:id="52cc702f-0c6f-4d0e-bda5-afd26e6bf4eb" w:name="chemgraph1"/>
+      <w:bookmarkStart w:id="d5c0fdda-2348-4518-9be4-0c0bac9aef71" w:name="chemgraph1"/>
       <w:r xmlns:w="http://schemas.openxmlformats.org/wordprocessingml/2006/main" xmlns:wp="http://schemas.openxmlformats.org/drawingml/2006/wordprocessingDrawing" xmlns:r="http://schemas.openxmlformats.org/officeDocument/2006/relationships" xmlns:w14="http://schemas.microsoft.com/office/word/2010/wordml">
         <w:rPr/>
         <w:fldChar w:fldCharType="begin" w:dirty="true"/>
@@ -19814,12 +19814,12 @@
         <w:rPr/>
         <w:fldChar w:fldCharType="end" w:dirty="true"/>
       </w:r>
-      <w:bookmarkEnd w:id="52cc702f-0c6f-4d0e-bda5-afd26e6bf4eb"/>
+      <w:bookmarkEnd w:id="d5c0fdda-2348-4518-9be4-0c0bac9aef71"/>
       <w:r>
         <w:t xml:space="preserve">: </w:t>
       </w:r>
       <w:r>
-        <w:t xml:space="preserve">HARDNESS (AS CACO3), The X-axis presents sampling locations from upstream to downstream and axis labels correspond with Table 1, Figure 1 and Figure 2. Point symbols match with WI/PWL segmentation as indicated in the plot legend. The total number of reported values illustrated for each sampling location can vary due to non-detection and QA/QC procedures. Descriptions of removed records are presented in Appendix III.</w:t>
+        <w:t xml:space="preserve">Hardness (as CaCO3), The X-axis presents sampling locations from upstream to downstream and axis labels correspond with Table 1, Figure 1 and Figure 2. Point symbols match with WI/PWL segmentation as indicated in the plot legend. The total number of reported values illustrated for each sampling location can vary due to non-detection and QA/QC procedures. Descriptions of removed records are presented in Appendix III.</w:t>
       </w:r>
     </w:p>
     <w:p>
@@ -19876,7 +19876,7 @@
       <w:r>
         <w:t xml:space="preserve">Figure </w:t>
       </w:r>
-      <w:bookmarkStart w:id="d830a9f2-8912-43fc-bec5-998247c06cf0" w:name="chemgraph1"/>
+      <w:bookmarkStart w:id="e5fc9245-4105-4857-9e16-fc197cca6e4c" w:name="chemgraph1"/>
       <w:r xmlns:w="http://schemas.openxmlformats.org/wordprocessingml/2006/main" xmlns:wp="http://schemas.openxmlformats.org/drawingml/2006/wordprocessingDrawing" xmlns:r="http://schemas.openxmlformats.org/officeDocument/2006/relationships" xmlns:w14="http://schemas.microsoft.com/office/word/2010/wordml">
         <w:rPr/>
         <w:fldChar w:fldCharType="begin" w:dirty="true"/>
@@ -19889,7 +19889,7 @@
         <w:rPr/>
         <w:fldChar w:fldCharType="end" w:dirty="true"/>
       </w:r>
-      <w:bookmarkEnd w:id="d830a9f2-8912-43fc-bec5-998247c06cf0"/>
+      <w:bookmarkEnd w:id="e5fc9245-4105-4857-9e16-fc197cca6e4c"/>
       <w:r>
         <w:t xml:space="preserve">: </w:t>
       </w:r>
@@ -19951,7 +19951,7 @@
       <w:r>
         <w:t xml:space="preserve">Figure </w:t>
       </w:r>
-      <w:bookmarkStart w:id="c0491abb-6f8a-4978-9ed1-59eced3fe0b0" w:name="chemgraph1"/>
+      <w:bookmarkStart w:id="b26cc378-68c8-4a2b-9f3d-cfa8de53de3b" w:name="chemgraph1"/>
       <w:r xmlns:w="http://schemas.openxmlformats.org/wordprocessingml/2006/main" xmlns:wp="http://schemas.openxmlformats.org/drawingml/2006/wordprocessingDrawing" xmlns:r="http://schemas.openxmlformats.org/officeDocument/2006/relationships" xmlns:w14="http://schemas.microsoft.com/office/word/2010/wordml">
         <w:rPr/>
         <w:fldChar w:fldCharType="begin" w:dirty="true"/>
@@ -19964,12 +19964,12 @@
         <w:rPr/>
         <w:fldChar w:fldCharType="end" w:dirty="true"/>
       </w:r>
-      <w:bookmarkEnd w:id="c0491abb-6f8a-4978-9ed1-59eced3fe0b0"/>
+      <w:bookmarkEnd w:id="b26cc378-68c8-4a2b-9f3d-cfa8de53de3b"/>
       <w:r>
         <w:t xml:space="preserve">: </w:t>
       </w:r>
       <w:r>
-        <w:t xml:space="preserve">NITROGEN, NITRATE (AS N), The X-axis presents sampling locations from upstream to downstream and axis labels correspond with Table 1, Figure 1 and Figure 2. Point symbols match with WI/PWL segmentation as indicated in the plot legend. The total number of reported values illustrated for each sampling location can vary due to non-detection and QA/QC procedures. Descriptions of removed records are presented in Appendix III.</w:t>
+        <w:t xml:space="preserve">Nitrate, The X-axis presents sampling locations from upstream to downstream and axis labels correspond with Table 1, Figure 1 and Figure 2. Point symbols match with WI/PWL segmentation as indicated in the plot legend. The total number of reported values illustrated for each sampling location can vary due to non-detection and QA/QC procedures. Descriptions of removed records are presented in Appendix III.</w:t>
       </w:r>
     </w:p>
     <w:p>
@@ -20026,7 +20026,7 @@
       <w:r>
         <w:t xml:space="preserve">Figure </w:t>
       </w:r>
-      <w:bookmarkStart w:id="ca5ccdb3-3085-477a-acfa-96756afb4c0a" w:name="chemgraph1"/>
+      <w:bookmarkStart w:id="bfd1c37e-6b94-4893-8e0b-ca9aea55bf0d" w:name="chemgraph1"/>
       <w:r xmlns:w="http://schemas.openxmlformats.org/wordprocessingml/2006/main" xmlns:wp="http://schemas.openxmlformats.org/drawingml/2006/wordprocessingDrawing" xmlns:r="http://schemas.openxmlformats.org/officeDocument/2006/relationships" xmlns:w14="http://schemas.microsoft.com/office/word/2010/wordml">
         <w:rPr/>
         <w:fldChar w:fldCharType="begin" w:dirty="true"/>
@@ -20039,12 +20039,12 @@
         <w:rPr/>
         <w:fldChar w:fldCharType="end" w:dirty="true"/>
       </w:r>
-      <w:bookmarkEnd w:id="ca5ccdb3-3085-477a-acfa-96756afb4c0a"/>
+      <w:bookmarkEnd w:id="bfd1c37e-6b94-4893-8e0b-ca9aea55bf0d"/>
       <w:r>
         <w:t xml:space="preserve">: </w:t>
       </w:r>
       <w:r>
-        <w:t xml:space="preserve">NITROGEN, NITRITE, The X-axis presents sampling locations from upstream to downstream and axis labels correspond with Table 1, Figure 1 and Figure 2. Point symbols match with WI/PWL segmentation as indicated in the plot legend. The total number of reported values illustrated for each sampling location can vary due to non-detection and QA/QC procedures. Descriptions of removed records are presented in Appendix III.</w:t>
+        <w:t xml:space="preserve">Nitrite, The X-axis presents sampling locations from upstream to downstream and axis labels correspond with Table 1, Figure 1 and Figure 2. Point symbols match with WI/PWL segmentation as indicated in the plot legend. The total number of reported values illustrated for each sampling location can vary due to non-detection and QA/QC procedures. Descriptions of removed records are presented in Appendix III.</w:t>
       </w:r>
     </w:p>
     <w:p>
@@ -20101,7 +20101,7 @@
       <w:r>
         <w:t xml:space="preserve">Figure </w:t>
       </w:r>
-      <w:bookmarkStart w:id="a823607b-3146-4168-8aba-26aa42c14183" w:name="chemgraph1"/>
+      <w:bookmarkStart w:id="d4bb9a76-037d-431b-9b06-fb6382d46536" w:name="chemgraph1"/>
       <w:r xmlns:w="http://schemas.openxmlformats.org/wordprocessingml/2006/main" xmlns:wp="http://schemas.openxmlformats.org/drawingml/2006/wordprocessingDrawing" xmlns:r="http://schemas.openxmlformats.org/officeDocument/2006/relationships" xmlns:w14="http://schemas.microsoft.com/office/word/2010/wordml">
         <w:rPr/>
         <w:fldChar w:fldCharType="begin" w:dirty="true"/>
@@ -20114,12 +20114,12 @@
         <w:rPr/>
         <w:fldChar w:fldCharType="end" w:dirty="true"/>
       </w:r>
-      <w:bookmarkEnd w:id="a823607b-3146-4168-8aba-26aa42c14183"/>
+      <w:bookmarkEnd w:id="d4bb9a76-037d-431b-9b06-fb6382d46536"/>
       <w:r>
         <w:t xml:space="preserve">: </w:t>
       </w:r>
       <w:r>
-        <w:t xml:space="preserve">PHOSPHORUS, TOTAL (AS P), The X-axis presents sampling locations from upstream to downstream and axis labels correspond with Table 1, Figure 1 and Figure 2. Point symbols match with WI/PWL segmentation as indicated in the plot legend. The total number of reported values illustrated for each sampling location can vary due to non-detection and QA/QC procedures. Descriptions of removed records are presented in Appendix III.</w:t>
+        <w:t xml:space="preserve">Total Phosphorus, The X-axis presents sampling locations from upstream to downstream and axis labels correspond with Table 1, Figure 1 and Figure 2. Point symbols match with WI/PWL segmentation as indicated in the plot legend. The total number of reported values illustrated for each sampling location can vary due to non-detection and QA/QC procedures. Descriptions of removed records are presented in Appendix III.</w:t>
       </w:r>
     </w:p>
     <w:p>
@@ -20176,7 +20176,7 @@
       <w:r>
         <w:t xml:space="preserve">Figure </w:t>
       </w:r>
-      <w:bookmarkStart w:id="3d365142-3551-40f1-802e-1f3c7b37ddf2" w:name="chemgraph1"/>
+      <w:bookmarkStart w:id="8544a54e-6650-4d12-bbbb-b410dc3d6b0e" w:name="chemgraph1"/>
       <w:r xmlns:w="http://schemas.openxmlformats.org/wordprocessingml/2006/main" xmlns:wp="http://schemas.openxmlformats.org/drawingml/2006/wordprocessingDrawing" xmlns:r="http://schemas.openxmlformats.org/officeDocument/2006/relationships" xmlns:w14="http://schemas.microsoft.com/office/word/2010/wordml">
         <w:rPr/>
         <w:fldChar w:fldCharType="begin" w:dirty="true"/>
@@ -20189,7 +20189,7 @@
         <w:rPr/>
         <w:fldChar w:fldCharType="end" w:dirty="true"/>
       </w:r>
-      <w:bookmarkEnd w:id="3d365142-3551-40f1-802e-1f3c7b37ddf2"/>
+      <w:bookmarkEnd w:id="8544a54e-6650-4d12-bbbb-b410dc3d6b0e"/>
       <w:r>
         <w:t xml:space="preserve">: </w:t>
       </w:r>
@@ -20251,7 +20251,7 @@
       <w:r>
         <w:t xml:space="preserve">Figure </w:t>
       </w:r>
-      <w:bookmarkStart w:id="92a69a37-e34d-4421-acb0-e580ed9acc81" w:name="chemgraph1"/>
+      <w:bookmarkStart w:id="17ae12c6-bb9c-4901-a5ab-6cb2733b03b1" w:name="chemgraph1"/>
       <w:r xmlns:w="http://schemas.openxmlformats.org/wordprocessingml/2006/main" xmlns:wp="http://schemas.openxmlformats.org/drawingml/2006/wordprocessingDrawing" xmlns:r="http://schemas.openxmlformats.org/officeDocument/2006/relationships" xmlns:w14="http://schemas.microsoft.com/office/word/2010/wordml">
         <w:rPr/>
         <w:fldChar w:fldCharType="begin" w:dirty="true"/>
@@ -20264,12 +20264,12 @@
         <w:rPr/>
         <w:fldChar w:fldCharType="end" w:dirty="true"/>
       </w:r>
-      <w:bookmarkEnd w:id="92a69a37-e34d-4421-acb0-e580ed9acc81"/>
+      <w:bookmarkEnd w:id="17ae12c6-bb9c-4901-a5ab-6cb2733b03b1"/>
       <w:r>
         <w:t xml:space="preserve">: </w:t>
       </w:r>
       <w:r>
-        <w:t xml:space="preserve">TOTAL DISSOLVED SOLIDS (RESIDUE, FILTERABLE), The X-axis presents sampling locations from upstream to downstream and axis labels correspond with Table 1, Figure 1 and Figure 2. Point symbols match with WI/PWL segmentation as indicated in the plot legend. The total number of reported values illustrated for each sampling location can vary due to non-detection and QA/QC procedures. Descriptions of removed records are presented in Appendix III.</w:t>
+        <w:t xml:space="preserve">Total Dissolved Solids, The X-axis presents sampling locations from upstream to downstream and axis labels correspond with Table 1, Figure 1 and Figure 2. Point symbols match with WI/PWL segmentation as indicated in the plot legend. The total number of reported values illustrated for each sampling location can vary due to non-detection and QA/QC procedures. Descriptions of removed records are presented in Appendix III.</w:t>
       </w:r>
     </w:p>
     <w:p>
@@ -20326,7 +20326,7 @@
       <w:r>
         <w:t xml:space="preserve">Figure </w:t>
       </w:r>
-      <w:bookmarkStart w:id="f24da885-3bb3-4330-9f37-d4a3944bf190" w:name="chemgraph1"/>
+      <w:bookmarkStart w:id="f943078e-8d27-40d1-8efe-63abdc54c493" w:name="chemgraph1"/>
       <w:r xmlns:w="http://schemas.openxmlformats.org/wordprocessingml/2006/main" xmlns:wp="http://schemas.openxmlformats.org/drawingml/2006/wordprocessingDrawing" xmlns:r="http://schemas.openxmlformats.org/officeDocument/2006/relationships" xmlns:w14="http://schemas.microsoft.com/office/word/2010/wordml">
         <w:rPr/>
         <w:fldChar w:fldCharType="begin" w:dirty="true"/>
@@ -20339,12 +20339,12 @@
         <w:rPr/>
         <w:fldChar w:fldCharType="end" w:dirty="true"/>
       </w:r>
-      <w:bookmarkEnd w:id="f24da885-3bb3-4330-9f37-d4a3944bf190"/>
+      <w:bookmarkEnd w:id="f943078e-8d27-40d1-8efe-63abdc54c493"/>
       <w:r>
         <w:t xml:space="preserve">: </w:t>
       </w:r>
       <w:r>
-        <w:t xml:space="preserve">Zinc, The X-axis presents sampling locations from upstream to downstream and axis labels correspond with Table 1, Figure 1 and Figure 2. Point symbols match with WI/PWL segmentation as indicated in the plot legend. The total number of reported values illustrated for each sampling location can vary due to non-detection and QA/QC procedures. Descriptions of removed records are presented in Appendix III.</w:t>
+        <w:t xml:space="preserve">Turbidity, The X-axis presents sampling locations from upstream to downstream and axis labels correspond with Table 1, Figure 1 and Figure 2. Point symbols match with WI/PWL segmentation as indicated in the plot legend. The total number of reported values illustrated for each sampling location can vary due to non-detection and QA/QC procedures. Descriptions of removed records are presented in Appendix III.</w:t>
       </w:r>
     </w:p>
     <w:p>
@@ -20401,7 +20401,7 @@
       <w:r>
         <w:t xml:space="preserve">Figure </w:t>
       </w:r>
-      <w:bookmarkStart w:id="3079cea8-aedd-4105-bafc-f16676d29982" w:name="chemgraph1"/>
+      <w:bookmarkStart w:id="d81919ea-a96c-4aa5-a42d-3fd42fd0bf33" w:name="chemgraph1"/>
       <w:r xmlns:w="http://schemas.openxmlformats.org/wordprocessingml/2006/main" xmlns:wp="http://schemas.openxmlformats.org/drawingml/2006/wordprocessingDrawing" xmlns:r="http://schemas.openxmlformats.org/officeDocument/2006/relationships" xmlns:w14="http://schemas.microsoft.com/office/word/2010/wordml">
         <w:rPr/>
         <w:fldChar w:fldCharType="begin" w:dirty="true"/>
@@ -20414,12 +20414,12 @@
         <w:rPr/>
         <w:fldChar w:fldCharType="end" w:dirty="true"/>
       </w:r>
-      <w:bookmarkEnd w:id="3079cea8-aedd-4105-bafc-f16676d29982"/>
+      <w:bookmarkEnd w:id="d81919ea-a96c-4aa5-a42d-3fd42fd0bf33"/>
       <w:r>
         <w:t xml:space="preserve">: </w:t>
       </w:r>
       <w:r>
-        <w:t xml:space="preserve">ALKALINITY, TOTAL (AS CaCO3), The X-axis presents sampling locations from upstream to downstream and axis labels correspond with Table 1, Figure 1 and Figure 2. Point symbols match with WI/PWL segmentation as indicated in the plot legend. The total number of reported values illustrated for each sampling location can vary due to non-detection and QA/QC procedures. Descriptions of removed records are presented in Appendix III.</w:t>
+        <w:t xml:space="preserve">Zinc, The X-axis presents sampling locations from upstream to downstream and axis labels correspond with Table 1, Figure 1 and Figure 2. Point symbols match with WI/PWL segmentation as indicated in the plot legend. The total number of reported values illustrated for each sampling location can vary due to non-detection and QA/QC procedures. Descriptions of removed records are presented in Appendix III.</w:t>
       </w:r>
     </w:p>
     <w:p>
@@ -20476,7 +20476,7 @@
       <w:r>
         <w:t xml:space="preserve">Figure </w:t>
       </w:r>
-      <w:bookmarkStart w:id="de64064a-3cc4-440f-b2a4-4cdca9cc7245" w:name="chemgraph1"/>
+      <w:bookmarkStart w:id="0ef32f06-51a0-411c-81b5-7dea6401d1e5" w:name="chemgraph1"/>
       <w:r xmlns:w="http://schemas.openxmlformats.org/wordprocessingml/2006/main" xmlns:wp="http://schemas.openxmlformats.org/drawingml/2006/wordprocessingDrawing" xmlns:r="http://schemas.openxmlformats.org/officeDocument/2006/relationships" xmlns:w14="http://schemas.microsoft.com/office/word/2010/wordml">
         <w:rPr/>
         <w:fldChar w:fldCharType="begin" w:dirty="true"/>
@@ -20489,12 +20489,12 @@
         <w:rPr/>
         <w:fldChar w:fldCharType="end" w:dirty="true"/>
       </w:r>
-      <w:bookmarkEnd w:id="de64064a-3cc4-440f-b2a4-4cdca9cc7245"/>
+      <w:bookmarkEnd w:id="0ef32f06-51a0-411c-81b5-7dea6401d1e5"/>
       <w:r>
         <w:t xml:space="preserve">: </w:t>
       </w:r>
       <w:r>
-        <w:t xml:space="preserve">Aluminum, The X-axis presents sampling locations from upstream to downstream and axis labels correspond with Table 1, Figure 1 and Figure 2. Point symbols match with WI/PWL segmentation as indicated in the plot legend. The total number of reported values illustrated for each sampling location can vary due to non-detection and QA/QC procedures. Descriptions of removed records are presented in Appendix III.</w:t>
+        <w:t xml:space="preserve">Alkalinity, The X-axis presents sampling locations from upstream to downstream and axis labels correspond with Table 1, Figure 1 and Figure 2. Point symbols match with WI/PWL segmentation as indicated in the plot legend. The total number of reported values illustrated for each sampling location can vary due to non-detection and QA/QC procedures. Descriptions of removed records are presented in Appendix III.</w:t>
       </w:r>
     </w:p>
     <w:p>
@@ -20551,7 +20551,7 @@
       <w:r>
         <w:t xml:space="preserve">Figure </w:t>
       </w:r>
-      <w:bookmarkStart w:id="f7575ef7-db21-4c8d-8aa7-db6a2e6cf401" w:name="chemgraph1"/>
+      <w:bookmarkStart w:id="2839244d-223c-4649-a95f-498ace68dc62" w:name="chemgraph1"/>
       <w:r xmlns:w="http://schemas.openxmlformats.org/wordprocessingml/2006/main" xmlns:wp="http://schemas.openxmlformats.org/drawingml/2006/wordprocessingDrawing" xmlns:r="http://schemas.openxmlformats.org/officeDocument/2006/relationships" xmlns:w14="http://schemas.microsoft.com/office/word/2010/wordml">
         <w:rPr/>
         <w:fldChar w:fldCharType="begin" w:dirty="true"/>
@@ -20564,12 +20564,12 @@
         <w:rPr/>
         <w:fldChar w:fldCharType="end" w:dirty="true"/>
       </w:r>
-      <w:bookmarkEnd w:id="f7575ef7-db21-4c8d-8aa7-db6a2e6cf401"/>
+      <w:bookmarkEnd w:id="2839244d-223c-4649-a95f-498ace68dc62"/>
       <w:r>
         <w:t xml:space="preserve">: </w:t>
       </w:r>
       <w:r>
-        <w:t xml:space="preserve">Arsenic, The X-axis presents sampling locations from upstream to downstream and axis labels correspond with Table 1, Figure 1 and Figure 2. Point symbols match with WI/PWL segmentation as indicated in the plot legend. The total number of reported values illustrated for each sampling location can vary due to non-detection and QA/QC procedures. Descriptions of removed records are presented in Appendix III.</w:t>
+        <w:t xml:space="preserve">Aluminum, The X-axis presents sampling locations from upstream to downstream and axis labels correspond with Table 1, Figure 1 and Figure 2. Point symbols match with WI/PWL segmentation as indicated in the plot legend. The total number of reported values illustrated for each sampling location can vary due to non-detection and QA/QC procedures. Descriptions of removed records are presented in Appendix III.</w:t>
       </w:r>
     </w:p>
     <w:p>
@@ -20626,7 +20626,7 @@
       <w:r>
         <w:t xml:space="preserve">Figure </w:t>
       </w:r>
-      <w:bookmarkStart w:id="879cf1a2-4dd0-4884-921a-722a00953372" w:name="chemgraph1"/>
+      <w:bookmarkStart w:id="bb7065d4-8ab0-40db-bc2a-cd60a66a7926" w:name="chemgraph1"/>
       <w:r xmlns:w="http://schemas.openxmlformats.org/wordprocessingml/2006/main" xmlns:wp="http://schemas.openxmlformats.org/drawingml/2006/wordprocessingDrawing" xmlns:r="http://schemas.openxmlformats.org/officeDocument/2006/relationships" xmlns:w14="http://schemas.microsoft.com/office/word/2010/wordml">
         <w:rPr/>
         <w:fldChar w:fldCharType="begin" w:dirty="true"/>
@@ -20639,12 +20639,12 @@
         <w:rPr/>
         <w:fldChar w:fldCharType="end" w:dirty="true"/>
       </w:r>
-      <w:bookmarkEnd w:id="879cf1a2-4dd0-4884-921a-722a00953372"/>
+      <w:bookmarkEnd w:id="bb7065d4-8ab0-40db-bc2a-cd60a66a7926"/>
       <w:r>
         <w:t xml:space="preserve">: </w:t>
       </w:r>
       <w:r>
-        <w:t xml:space="preserve">Lead, The X-axis presents sampling locations from upstream to downstream and axis labels correspond with Table 1, Figure 1 and Figure 2. Point symbols match with WI/PWL segmentation as indicated in the plot legend. The total number of reported values illustrated for each sampling location can vary due to non-detection and QA/QC procedures. Descriptions of removed records are presented in Appendix III.</w:t>
+        <w:t xml:space="preserve">Arsenic, The X-axis presents sampling locations from upstream to downstream and axis labels correspond with Table 1, Figure 1 and Figure 2. Point symbols match with WI/PWL segmentation as indicated in the plot legend. The total number of reported values illustrated for each sampling location can vary due to non-detection and QA/QC procedures. Descriptions of removed records are presented in Appendix III.</w:t>
       </w:r>
     </w:p>
     <w:p>
@@ -20701,7 +20701,7 @@
       <w:r>
         <w:t xml:space="preserve">Figure </w:t>
       </w:r>
-      <w:bookmarkStart w:id="b8866856-53f9-45e5-b967-1a77c80c5959" w:name="chemgraph1"/>
+      <w:bookmarkStart w:id="877d1e8f-f446-4884-9824-53fcee168d0f" w:name="chemgraph1"/>
       <w:r xmlns:w="http://schemas.openxmlformats.org/wordprocessingml/2006/main" xmlns:wp="http://schemas.openxmlformats.org/drawingml/2006/wordprocessingDrawing" xmlns:r="http://schemas.openxmlformats.org/officeDocument/2006/relationships" xmlns:w14="http://schemas.microsoft.com/office/word/2010/wordml">
         <w:rPr/>
         <w:fldChar w:fldCharType="begin" w:dirty="true"/>
@@ -20714,12 +20714,12 @@
         <w:rPr/>
         <w:fldChar w:fldCharType="end" w:dirty="true"/>
       </w:r>
-      <w:bookmarkEnd w:id="b8866856-53f9-45e5-b967-1a77c80c5959"/>
+      <w:bookmarkEnd w:id="877d1e8f-f446-4884-9824-53fcee168d0f"/>
       <w:r>
         <w:t xml:space="preserve">: </w:t>
       </w:r>
       <w:r>
-        <w:t xml:space="preserve">Magnesium, The X-axis presents sampling locations from upstream to downstream and axis labels correspond with Table 1, Figure 1 and Figure 2. Point symbols match with WI/PWL segmentation as indicated in the plot legend. The total number of reported values illustrated for each sampling location can vary due to non-detection and QA/QC procedures. Descriptions of removed records are presented in Appendix III.</w:t>
+        <w:t xml:space="preserve">Lead, The X-axis presents sampling locations from upstream to downstream and axis labels correspond with Table 1, Figure 1 and Figure 2. Point symbols match with WI/PWL segmentation as indicated in the plot legend. The total number of reported values illustrated for each sampling location can vary due to non-detection and QA/QC procedures. Descriptions of removed records are presented in Appendix III.</w:t>
       </w:r>
     </w:p>
     <w:p>
@@ -20776,7 +20776,7 @@
       <w:r>
         <w:t xml:space="preserve">Figure </w:t>
       </w:r>
-      <w:bookmarkStart w:id="13b8f22c-c35a-4090-b3a7-bea6430b835d" w:name="chemgraph1"/>
+      <w:bookmarkStart w:id="991814d9-8780-4ae4-8755-3224899f0d30" w:name="chemgraph1"/>
       <w:r xmlns:w="http://schemas.openxmlformats.org/wordprocessingml/2006/main" xmlns:wp="http://schemas.openxmlformats.org/drawingml/2006/wordprocessingDrawing" xmlns:r="http://schemas.openxmlformats.org/officeDocument/2006/relationships" xmlns:w14="http://schemas.microsoft.com/office/word/2010/wordml">
         <w:rPr/>
         <w:fldChar w:fldCharType="begin" w:dirty="true"/>
@@ -20789,12 +20789,12 @@
         <w:rPr/>
         <w:fldChar w:fldCharType="end" w:dirty="true"/>
       </w:r>
-      <w:bookmarkEnd w:id="13b8f22c-c35a-4090-b3a7-bea6430b835d"/>
+      <w:bookmarkEnd w:id="991814d9-8780-4ae4-8755-3224899f0d30"/>
       <w:r>
         <w:t xml:space="preserve">: </w:t>
       </w:r>
       <w:r>
-        <w:t xml:space="preserve">Nickel, The X-axis presents sampling locations from upstream to downstream and axis labels correspond with Table 1, Figure 1 and Figure 2. Point symbols match with WI/PWL segmentation as indicated in the plot legend. The total number of reported values illustrated for each sampling location can vary due to non-detection and QA/QC procedures. Descriptions of removed records are presented in Appendix III.</w:t>
+        <w:t xml:space="preserve">Magnesium, The X-axis presents sampling locations from upstream to downstream and axis labels correspond with Table 1, Figure 1 and Figure 2. Point symbols match with WI/PWL segmentation as indicated in the plot legend. The total number of reported values illustrated for each sampling location can vary due to non-detection and QA/QC procedures. Descriptions of removed records are presented in Appendix III.</w:t>
       </w:r>
     </w:p>
     <w:p>
@@ -20851,7 +20851,7 @@
       <w:r>
         <w:t xml:space="preserve">Figure </w:t>
       </w:r>
-      <w:bookmarkStart w:id="2d3d1e46-c9af-4598-beca-8af99805a1a2" w:name="chemgraph1"/>
+      <w:bookmarkStart w:id="ed9b787b-a228-446a-b819-16e21baa06aa" w:name="chemgraph1"/>
       <w:r xmlns:w="http://schemas.openxmlformats.org/wordprocessingml/2006/main" xmlns:wp="http://schemas.openxmlformats.org/drawingml/2006/wordprocessingDrawing" xmlns:r="http://schemas.openxmlformats.org/officeDocument/2006/relationships" xmlns:w14="http://schemas.microsoft.com/office/word/2010/wordml">
         <w:rPr/>
         <w:fldChar w:fldCharType="begin" w:dirty="true"/>
@@ -20864,12 +20864,12 @@
         <w:rPr/>
         <w:fldChar w:fldCharType="end" w:dirty="true"/>
       </w:r>
-      <w:bookmarkEnd w:id="2d3d1e46-c9af-4598-beca-8af99805a1a2"/>
+      <w:bookmarkEnd w:id="ed9b787b-a228-446a-b819-16e21baa06aa"/>
       <w:r>
         <w:t xml:space="preserve">: </w:t>
       </w:r>
       <w:r>
-        <w:t xml:space="preserve">Nitrate+Nitrite as Nitrogen, The X-axis presents sampling locations from upstream to downstream and axis labels correspond with Table 1, Figure 1 and Figure 2. Point symbols match with WI/PWL segmentation as indicated in the plot legend. The total number of reported values illustrated for each sampling location can vary due to non-detection and QA/QC procedures. Descriptions of removed records are presented in Appendix III.</w:t>
+        <w:t xml:space="preserve">Nickel, The X-axis presents sampling locations from upstream to downstream and axis labels correspond with Table 1, Figure 1 and Figure 2. Point symbols match with WI/PWL segmentation as indicated in the plot legend. The total number of reported values illustrated for each sampling location can vary due to non-detection and QA/QC procedures. Descriptions of removed records are presented in Appendix III.</w:t>
       </w:r>
     </w:p>
     <w:p>
@@ -20926,7 +20926,7 @@
       <w:r>
         <w:t xml:space="preserve">Figure </w:t>
       </w:r>
-      <w:bookmarkStart w:id="f5c6bf11-f56b-45dd-bf89-0879d4722657" w:name="chemgraph1"/>
+      <w:bookmarkStart w:id="9fb47e82-91d5-42e7-9234-d088f83e907e" w:name="chemgraph1"/>
       <w:r xmlns:w="http://schemas.openxmlformats.org/wordprocessingml/2006/main" xmlns:wp="http://schemas.openxmlformats.org/drawingml/2006/wordprocessingDrawing" xmlns:r="http://schemas.openxmlformats.org/officeDocument/2006/relationships" xmlns:w14="http://schemas.microsoft.com/office/word/2010/wordml">
         <w:rPr/>
         <w:fldChar w:fldCharType="begin" w:dirty="true"/>
@@ -20939,12 +20939,12 @@
         <w:rPr/>
         <w:fldChar w:fldCharType="end" w:dirty="true"/>
       </w:r>
-      <w:bookmarkEnd w:id="f5c6bf11-f56b-45dd-bf89-0879d4722657"/>
+      <w:bookmarkEnd w:id="9fb47e82-91d5-42e7-9234-d088f83e907e"/>
       <w:r>
         <w:t xml:space="preserve">: </w:t>
       </w:r>
       <w:r>
-        <w:t xml:space="preserve">Nitrogen, The X-axis presents sampling locations from upstream to downstream and axis labels correspond with Table 1, Figure 1 and Figure 2. Point symbols match with WI/PWL segmentation as indicated in the plot legend. The total number of reported values illustrated for each sampling location can vary due to non-detection and QA/QC procedures. Descriptions of removed records are presented in Appendix III.</w:t>
+        <w:t xml:space="preserve">Nitrate+Nitrite, The X-axis presents sampling locations from upstream to downstream and axis labels correspond with Table 1, Figure 1 and Figure 2. Point symbols match with WI/PWL segmentation as indicated in the plot legend. The total number of reported values illustrated for each sampling location can vary due to non-detection and QA/QC procedures. Descriptions of removed records are presented in Appendix III.</w:t>
       </w:r>
     </w:p>
     <w:p>
@@ -21001,7 +21001,7 @@
       <w:r>
         <w:t xml:space="preserve">Figure </w:t>
       </w:r>
-      <w:bookmarkStart w:id="18594a44-731b-47ea-b817-a3f40eea89b4" w:name="chemgraph1"/>
+      <w:bookmarkStart w:id="9d5e4699-d70e-4536-b499-54273c0a1d7f" w:name="chemgraph1"/>
       <w:r xmlns:w="http://schemas.openxmlformats.org/wordprocessingml/2006/main" xmlns:wp="http://schemas.openxmlformats.org/drawingml/2006/wordprocessingDrawing" xmlns:r="http://schemas.openxmlformats.org/officeDocument/2006/relationships" xmlns:w14="http://schemas.microsoft.com/office/word/2010/wordml">
         <w:rPr/>
         <w:fldChar w:fldCharType="begin" w:dirty="true"/>
@@ -21014,12 +21014,12 @@
         <w:rPr/>
         <w:fldChar w:fldCharType="end" w:dirty="true"/>
       </w:r>
-      <w:bookmarkEnd w:id="18594a44-731b-47ea-b817-a3f40eea89b4"/>
+      <w:bookmarkEnd w:id="9d5e4699-d70e-4536-b499-54273c0a1d7f"/>
       <w:r>
         <w:t xml:space="preserve">: </w:t>
       </w:r>
       <w:r>
-        <w:t xml:space="preserve">NITROGEN, KJELDAHL, TOTAL, The X-axis presents sampling locations from upstream to downstream and axis labels correspond with Table 1, Figure 1 and Figure 2. Point symbols match with WI/PWL segmentation as indicated in the plot legend. The total number of reported values illustrated for each sampling location can vary due to non-detection and QA/QC procedures. Descriptions of removed records are presented in Appendix III.</w:t>
+        <w:t xml:space="preserve">Total Kjeldahl Nitrogen, The X-axis presents sampling locations from upstream to downstream and axis labels correspond with Table 1, Figure 1 and Figure 2. Point symbols match with WI/PWL segmentation as indicated in the plot legend. The total number of reported values illustrated for each sampling location can vary due to non-detection and QA/QC procedures. Descriptions of removed records are presented in Appendix III.</w:t>
       </w:r>
     </w:p>
     <w:p>
@@ -21076,7 +21076,7 @@
       <w:r>
         <w:t xml:space="preserve">Figure </w:t>
       </w:r>
-      <w:bookmarkStart w:id="a1519b8b-d327-422c-8473-eb329f0a746d" w:name="chemgraph1"/>
+      <w:bookmarkStart w:id="f398e3d8-d4cb-44a4-bcb4-c2a48e4df520" w:name="chemgraph1"/>
       <w:r xmlns:w="http://schemas.openxmlformats.org/wordprocessingml/2006/main" xmlns:wp="http://schemas.openxmlformats.org/drawingml/2006/wordprocessingDrawing" xmlns:r="http://schemas.openxmlformats.org/officeDocument/2006/relationships" xmlns:w14="http://schemas.microsoft.com/office/word/2010/wordml">
         <w:rPr/>
         <w:fldChar w:fldCharType="begin" w:dirty="true"/>
@@ -21089,12 +21089,12 @@
         <w:rPr/>
         <w:fldChar w:fldCharType="end" w:dirty="true"/>
       </w:r>
-      <w:bookmarkEnd w:id="a1519b8b-d327-422c-8473-eb329f0a746d"/>
+      <w:bookmarkEnd w:id="f398e3d8-d4cb-44a4-bcb4-c2a48e4df520"/>
       <w:r>
         <w:t xml:space="preserve">: </w:t>
       </w:r>
       <w:r>
-        <w:t xml:space="preserve">Nitrogen, ammonia (As N), The X-axis presents sampling locations from upstream to downstream and axis labels correspond with Table 1, Figure 1 and Figure 2. Point symbols match with WI/PWL segmentation as indicated in the plot legend. The total number of reported values illustrated for each sampling location can vary due to non-detection and QA/QC procedures. Descriptions of removed records are presented in Appendix III.</w:t>
+        <w:t xml:space="preserve">Ammonia, The X-axis presents sampling locations from upstream to downstream and axis labels correspond with Table 1, Figure 1 and Figure 2. Point symbols match with WI/PWL segmentation as indicated in the plot legend. The total number of reported values illustrated for each sampling location can vary due to non-detection and QA/QC procedures. Descriptions of removed records are presented in Appendix III.</w:t>
       </w:r>
     </w:p>
     <w:p>
@@ -21151,7 +21151,7 @@
       <w:r>
         <w:t xml:space="preserve">Figure </w:t>
       </w:r>
-      <w:bookmarkStart w:id="7561c181-0a0c-4765-9ca1-1ffce366b21f" w:name="chemgraph1"/>
+      <w:bookmarkStart w:id="793466a6-8c9f-4f9b-ae6d-99c5cf29cea8" w:name="chemgraph1"/>
       <w:r xmlns:w="http://schemas.openxmlformats.org/wordprocessingml/2006/main" xmlns:wp="http://schemas.openxmlformats.org/drawingml/2006/wordprocessingDrawing" xmlns:r="http://schemas.openxmlformats.org/officeDocument/2006/relationships" xmlns:w14="http://schemas.microsoft.com/office/word/2010/wordml">
         <w:rPr/>
         <w:fldChar w:fldCharType="begin" w:dirty="true"/>
@@ -21164,312 +21164,12 @@
         <w:rPr/>
         <w:fldChar w:fldCharType="end" w:dirty="true"/>
       </w:r>
-      <w:bookmarkEnd w:id="7561c181-0a0c-4765-9ca1-1ffce366b21f"/>
+      <w:bookmarkEnd w:id="793466a6-8c9f-4f9b-ae6d-99c5cf29cea8"/>
       <w:r>
         <w:t xml:space="preserve">: </w:t>
       </w:r>
       <w:r>
         <w:t xml:space="preserve">Cadmium, The X-axis presents sampling locations from upstream to downstream and axis labels correspond with Table 1, Figure 1 and Figure 2. Point symbols match with WI/PWL segmentation as indicated in the plot legend. The total number of reported values illustrated for each sampling location can vary due to non-detection and QA/QC procedures. Descriptions of removed records are presented in Appendix III.</w:t>
-      </w:r>
-    </w:p>
-    <w:p>
-      <w:pPr>
-        <w:jc w:val="center"/>
-        <w:pStyle w:val="Figure"/>
-      </w:pPr>
-      <w:r>
-        <w:rPr/>
-        <w:drawing>
-          <wp:inline distT="0" distB="0" distL="0" distR="0">
-            <wp:extent cx="5486400" cy="3657600"/>
-            <wp:docPr id="47" name=""/>
-            <wp:cNvGraphicFramePr>
-              <a:graphicFrameLocks xmlns:a="http://schemas.openxmlformats.org/drawingml/2006/main" noChangeAspect="1"/>
-            </wp:cNvGraphicFramePr>
-            <a:graphic xmlns:a="http://schemas.openxmlformats.org/drawingml/2006/main">
-              <a:graphicData uri="http://schemas.openxmlformats.org/drawingml/2006/picture">
-                <pic:pic xmlns:pic="http://schemas.openxmlformats.org/drawingml/2006/picture">
-                  <pic:nvPicPr>
-                    <pic:cNvPr id="48" name=""/>
-                    <pic:cNvPicPr>
-                      <a:picLocks noChangeAspect="1" noChangeArrowheads="1"/>
-                    </pic:cNvPicPr>
-                  </pic:nvPicPr>
-                  <pic:blipFill>
-                    <a:blip r:embed="rId52"/>
-                    <a:srcRect/>
-                    <a:stretch>
-                      <a:fillRect/>
-                    </a:stretch>
-                  </pic:blipFill>
-                  <pic:spPr bwMode="auto">
-                    <a:xfrm>
-                      <a:off x="0" y="0"/>
-                      <a:ext cx="76200" cy="50800"/>
-                    </a:xfrm>
-                    <a:prstGeom prst="rect">
-                      <a:avLst/>
-                    </a:prstGeom>
-                    <a:noFill/>
-                  </pic:spPr>
-                </pic:pic>
-              </a:graphicData>
-            </a:graphic>
-          </wp:inline>
-        </w:drawing>
-      </w:r>
-    </w:p>
-    <w:p>
-      <w:pPr>
-        <w:pStyle w:val="ImageCaption"/>
-      </w:pPr>
-      <w:r>
-        <w:t xml:space="preserve">Figure </w:t>
-      </w:r>
-      <w:bookmarkStart w:id="019f6a1f-ce7e-4fc4-84c4-9400b49bcc9d" w:name="chemgraph2"/>
-      <w:r xmlns:w="http://schemas.openxmlformats.org/wordprocessingml/2006/main" xmlns:wp="http://schemas.openxmlformats.org/drawingml/2006/wordprocessingDrawing" xmlns:r="http://schemas.openxmlformats.org/officeDocument/2006/relationships" xmlns:w14="http://schemas.microsoft.com/office/word/2010/wordml">
-        <w:rPr/>
-        <w:fldChar w:fldCharType="begin" w:dirty="true"/>
-      </w:r>
-      <w:r xmlns:w="http://schemas.openxmlformats.org/wordprocessingml/2006/main" xmlns:wp="http://schemas.openxmlformats.org/drawingml/2006/wordprocessingDrawing" xmlns:r="http://schemas.openxmlformats.org/officeDocument/2006/relationships" xmlns:w14="http://schemas.microsoft.com/office/word/2010/wordml">
-        <w:rPr/>
-        <w:instrText xml:space="preserve" w:dirty="true">SEQ fig \* Arabic</w:instrText>
-      </w:r>
-      <w:r xmlns:w="http://schemas.openxmlformats.org/wordprocessingml/2006/main" xmlns:wp="http://schemas.openxmlformats.org/drawingml/2006/wordprocessingDrawing" xmlns:r="http://schemas.openxmlformats.org/officeDocument/2006/relationships" xmlns:w14="http://schemas.microsoft.com/office/word/2010/wordml">
-        <w:rPr/>
-        <w:fldChar w:fldCharType="end" w:dirty="true"/>
-      </w:r>
-      <w:bookmarkEnd w:id="019f6a1f-ce7e-4fc4-84c4-9400b49bcc9d"/>
-      <w:r>
-        <w:t xml:space="preserve">: </w:t>
-      </w:r>
-      <w:r>
-        <w:t xml:space="preserve">TURBIDITY,The X-axis presents sampling locations from upstream to downstream and axis labels correspond with Table 1, Figure 1 and Figure 2. Point symbols match with WI/PWL segmentation as indicated in the plot legend. The total number of reported values illustrated for each sampling location can vary due to non-detection and QA/QC procedures. Descriptions of removed records are presented in Appendix III.</w:t>
-      </w:r>
-    </w:p>
-    <w:p>
-      <w:pPr>
-        <w:jc w:val="center"/>
-        <w:pStyle w:val="Figure"/>
-      </w:pPr>
-      <w:r>
-        <w:rPr/>
-        <w:drawing>
-          <wp:inline distT="0" distB="0" distL="0" distR="0">
-            <wp:extent cx="5486400" cy="3657600"/>
-            <wp:docPr id="49" name=""/>
-            <wp:cNvGraphicFramePr>
-              <a:graphicFrameLocks xmlns:a="http://schemas.openxmlformats.org/drawingml/2006/main" noChangeAspect="1"/>
-            </wp:cNvGraphicFramePr>
-            <a:graphic xmlns:a="http://schemas.openxmlformats.org/drawingml/2006/main">
-              <a:graphicData uri="http://schemas.openxmlformats.org/drawingml/2006/picture">
-                <pic:pic xmlns:pic="http://schemas.openxmlformats.org/drawingml/2006/picture">
-                  <pic:nvPicPr>
-                    <pic:cNvPr id="50" name=""/>
-                    <pic:cNvPicPr>
-                      <a:picLocks noChangeAspect="1" noChangeArrowheads="1"/>
-                    </pic:cNvPicPr>
-                  </pic:nvPicPr>
-                  <pic:blipFill>
-                    <a:blip r:embed="rId53"/>
-                    <a:srcRect/>
-                    <a:stretch>
-                      <a:fillRect/>
-                    </a:stretch>
-                  </pic:blipFill>
-                  <pic:spPr bwMode="auto">
-                    <a:xfrm>
-                      <a:off x="0" y="0"/>
-                      <a:ext cx="76200" cy="50800"/>
-                    </a:xfrm>
-                    <a:prstGeom prst="rect">
-                      <a:avLst/>
-                    </a:prstGeom>
-                    <a:noFill/>
-                  </pic:spPr>
-                </pic:pic>
-              </a:graphicData>
-            </a:graphic>
-          </wp:inline>
-        </w:drawing>
-      </w:r>
-    </w:p>
-    <w:p>
-      <w:pPr>
-        <w:pStyle w:val="ImageCaption"/>
-      </w:pPr>
-      <w:r>
-        <w:t xml:space="preserve">Figure </w:t>
-      </w:r>
-      <w:bookmarkStart w:id="cbee65d3-dbae-428a-80ba-b2491eae800e" w:name="chemgraph2"/>
-      <w:r xmlns:w="http://schemas.openxmlformats.org/wordprocessingml/2006/main" xmlns:wp="http://schemas.openxmlformats.org/drawingml/2006/wordprocessingDrawing" xmlns:r="http://schemas.openxmlformats.org/officeDocument/2006/relationships" xmlns:w14="http://schemas.microsoft.com/office/word/2010/wordml">
-        <w:rPr/>
-        <w:fldChar w:fldCharType="begin" w:dirty="true"/>
-      </w:r>
-      <w:r xmlns:w="http://schemas.openxmlformats.org/wordprocessingml/2006/main" xmlns:wp="http://schemas.openxmlformats.org/drawingml/2006/wordprocessingDrawing" xmlns:r="http://schemas.openxmlformats.org/officeDocument/2006/relationships" xmlns:w14="http://schemas.microsoft.com/office/word/2010/wordml">
-        <w:rPr/>
-        <w:instrText xml:space="preserve" w:dirty="true">SEQ fig \* Arabic</w:instrText>
-      </w:r>
-      <w:r xmlns:w="http://schemas.openxmlformats.org/wordprocessingml/2006/main" xmlns:wp="http://schemas.openxmlformats.org/drawingml/2006/wordprocessingDrawing" xmlns:r="http://schemas.openxmlformats.org/officeDocument/2006/relationships" xmlns:w14="http://schemas.microsoft.com/office/word/2010/wordml">
-        <w:rPr/>
-        <w:fldChar w:fldCharType="end" w:dirty="true"/>
-      </w:r>
-      <w:bookmarkEnd w:id="cbee65d3-dbae-428a-80ba-b2491eae800e"/>
-      <w:r>
-        <w:t xml:space="preserve">: </w:t>
-      </w:r>
-      <w:r>
-        <w:t xml:space="preserve">Conductivity at 25 Degrees Celsius,The X-axis presents sampling locations from upstream to downstream and axis labels correspond with Table 1, Figure 1 and Figure 2. Point symbols match with WI/PWL segmentation as indicated in the plot legend. The total number of reported values illustrated for each sampling location can vary due to non-detection and QA/QC procedures. Descriptions of removed records are presented in Appendix III.</w:t>
-      </w:r>
-    </w:p>
-    <w:p>
-      <w:pPr>
-        <w:jc w:val="center"/>
-        <w:pStyle w:val="Figure"/>
-      </w:pPr>
-      <w:r>
-        <w:rPr/>
-        <w:drawing>
-          <wp:inline distT="0" distB="0" distL="0" distR="0">
-            <wp:extent cx="5486400" cy="3657600"/>
-            <wp:docPr id="51" name=""/>
-            <wp:cNvGraphicFramePr>
-              <a:graphicFrameLocks xmlns:a="http://schemas.openxmlformats.org/drawingml/2006/main" noChangeAspect="1"/>
-            </wp:cNvGraphicFramePr>
-            <a:graphic xmlns:a="http://schemas.openxmlformats.org/drawingml/2006/main">
-              <a:graphicData uri="http://schemas.openxmlformats.org/drawingml/2006/picture">
-                <pic:pic xmlns:pic="http://schemas.openxmlformats.org/drawingml/2006/picture">
-                  <pic:nvPicPr>
-                    <pic:cNvPr id="52" name=""/>
-                    <pic:cNvPicPr>
-                      <a:picLocks noChangeAspect="1" noChangeArrowheads="1"/>
-                    </pic:cNvPicPr>
-                  </pic:nvPicPr>
-                  <pic:blipFill>
-                    <a:blip r:embed="rId54"/>
-                    <a:srcRect/>
-                    <a:stretch>
-                      <a:fillRect/>
-                    </a:stretch>
-                  </pic:blipFill>
-                  <pic:spPr bwMode="auto">
-                    <a:xfrm>
-                      <a:off x="0" y="0"/>
-                      <a:ext cx="76200" cy="50800"/>
-                    </a:xfrm>
-                    <a:prstGeom prst="rect">
-                      <a:avLst/>
-                    </a:prstGeom>
-                    <a:noFill/>
-                  </pic:spPr>
-                </pic:pic>
-              </a:graphicData>
-            </a:graphic>
-          </wp:inline>
-        </w:drawing>
-      </w:r>
-    </w:p>
-    <w:p>
-      <w:pPr>
-        <w:pStyle w:val="ImageCaption"/>
-      </w:pPr>
-      <w:r>
-        <w:t xml:space="preserve">Figure </w:t>
-      </w:r>
-      <w:bookmarkStart w:id="b7a9aa51-b8f6-41d8-8932-95065ac9e0ff" w:name="chemgraph2"/>
-      <w:r xmlns:w="http://schemas.openxmlformats.org/wordprocessingml/2006/main" xmlns:wp="http://schemas.openxmlformats.org/drawingml/2006/wordprocessingDrawing" xmlns:r="http://schemas.openxmlformats.org/officeDocument/2006/relationships" xmlns:w14="http://schemas.microsoft.com/office/word/2010/wordml">
-        <w:rPr/>
-        <w:fldChar w:fldCharType="begin" w:dirty="true"/>
-      </w:r>
-      <w:r xmlns:w="http://schemas.openxmlformats.org/wordprocessingml/2006/main" xmlns:wp="http://schemas.openxmlformats.org/drawingml/2006/wordprocessingDrawing" xmlns:r="http://schemas.openxmlformats.org/officeDocument/2006/relationships" xmlns:w14="http://schemas.microsoft.com/office/word/2010/wordml">
-        <w:rPr/>
-        <w:instrText xml:space="preserve" w:dirty="true">SEQ fig \* Arabic</w:instrText>
-      </w:r>
-      <w:r xmlns:w="http://schemas.openxmlformats.org/wordprocessingml/2006/main" xmlns:wp="http://schemas.openxmlformats.org/drawingml/2006/wordprocessingDrawing" xmlns:r="http://schemas.openxmlformats.org/officeDocument/2006/relationships" xmlns:w14="http://schemas.microsoft.com/office/word/2010/wordml">
-        <w:rPr/>
-        <w:fldChar w:fldCharType="end" w:dirty="true"/>
-      </w:r>
-      <w:bookmarkEnd w:id="b7a9aa51-b8f6-41d8-8932-95065ac9e0ff"/>
-      <w:r>
-        <w:t xml:space="preserve">: </w:t>
-      </w:r>
-      <w:r>
-        <w:t xml:space="preserve">PH,The X-axis presents sampling locations from upstream to downstream and axis labels correspond with Table 1, Figure 1 and Figure 2. Point symbols match with WI/PWL segmentation as indicated in the plot legend. The total number of reported values illustrated for each sampling location can vary due to non-detection and QA/QC procedures. Descriptions of removed records are presented in Appendix III.</w:t>
-      </w:r>
-    </w:p>
-    <w:p>
-      <w:pPr>
-        <w:jc w:val="center"/>
-        <w:pStyle w:val="Figure"/>
-      </w:pPr>
-      <w:r>
-        <w:rPr/>
-        <w:drawing>
-          <wp:inline distT="0" distB="0" distL="0" distR="0">
-            <wp:extent cx="5486400" cy="3657600"/>
-            <wp:docPr id="53" name=""/>
-            <wp:cNvGraphicFramePr>
-              <a:graphicFrameLocks xmlns:a="http://schemas.openxmlformats.org/drawingml/2006/main" noChangeAspect="1"/>
-            </wp:cNvGraphicFramePr>
-            <a:graphic xmlns:a="http://schemas.openxmlformats.org/drawingml/2006/main">
-              <a:graphicData uri="http://schemas.openxmlformats.org/drawingml/2006/picture">
-                <pic:pic xmlns:pic="http://schemas.openxmlformats.org/drawingml/2006/picture">
-                  <pic:nvPicPr>
-                    <pic:cNvPr id="54" name=""/>
-                    <pic:cNvPicPr>
-                      <a:picLocks noChangeAspect="1" noChangeArrowheads="1"/>
-                    </pic:cNvPicPr>
-                  </pic:nvPicPr>
-                  <pic:blipFill>
-                    <a:blip r:embed="rId55"/>
-                    <a:srcRect/>
-                    <a:stretch>
-                      <a:fillRect/>
-                    </a:stretch>
-                  </pic:blipFill>
-                  <pic:spPr bwMode="auto">
-                    <a:xfrm>
-                      <a:off x="0" y="0"/>
-                      <a:ext cx="76200" cy="50800"/>
-                    </a:xfrm>
-                    <a:prstGeom prst="rect">
-                      <a:avLst/>
-                    </a:prstGeom>
-                    <a:noFill/>
-                  </pic:spPr>
-                </pic:pic>
-              </a:graphicData>
-            </a:graphic>
-          </wp:inline>
-        </w:drawing>
-      </w:r>
-    </w:p>
-    <w:p>
-      <w:pPr>
-        <w:pStyle w:val="ImageCaption"/>
-      </w:pPr>
-      <w:r>
-        <w:t xml:space="preserve">Figure </w:t>
-      </w:r>
-      <w:bookmarkStart w:id="057e8222-aaaf-4966-88b9-5faf32c01e17" w:name="chemgraph2"/>
-      <w:r xmlns:w="http://schemas.openxmlformats.org/wordprocessingml/2006/main" xmlns:wp="http://schemas.openxmlformats.org/drawingml/2006/wordprocessingDrawing" xmlns:r="http://schemas.openxmlformats.org/officeDocument/2006/relationships" xmlns:w14="http://schemas.microsoft.com/office/word/2010/wordml">
-        <w:rPr/>
-        <w:fldChar w:fldCharType="begin" w:dirty="true"/>
-      </w:r>
-      <w:r xmlns:w="http://schemas.openxmlformats.org/wordprocessingml/2006/main" xmlns:wp="http://schemas.openxmlformats.org/drawingml/2006/wordprocessingDrawing" xmlns:r="http://schemas.openxmlformats.org/officeDocument/2006/relationships" xmlns:w14="http://schemas.microsoft.com/office/word/2010/wordml">
-        <w:rPr/>
-        <w:instrText xml:space="preserve" w:dirty="true">SEQ fig \* Arabic</w:instrText>
-      </w:r>
-      <w:r xmlns:w="http://schemas.openxmlformats.org/wordprocessingml/2006/main" xmlns:wp="http://schemas.openxmlformats.org/drawingml/2006/wordprocessingDrawing" xmlns:r="http://schemas.openxmlformats.org/officeDocument/2006/relationships" xmlns:w14="http://schemas.microsoft.com/office/word/2010/wordml">
-        <w:rPr/>
-        <w:fldChar w:fldCharType="end" w:dirty="true"/>
-      </w:r>
-      <w:bookmarkEnd w:id="057e8222-aaaf-4966-88b9-5faf32c01e17"/>
-      <w:r>
-        <w:t xml:space="preserve">: </w:t>
-      </w:r>
-      <w:r>
-        <w:t xml:space="preserve">Temperature of pH Analysis,The X-axis presents sampling locations from upstream to downstream and axis labels correspond with Table 1, Figure 1 and Figure 2. Point symbols match with WI/PWL segmentation as indicated in the plot legend. The total number of reported values illustrated for each sampling location can vary due to non-detection and QA/QC procedures. Descriptions of removed records are presented in Appendix III.</w:t>
       </w:r>
     </w:p>
     <w:p>
@@ -21497,7 +21197,7 @@
         <w:drawing>
           <wp:inline distT="0" distB="0" distL="0" distR="0">
             <wp:extent cx="6400800" cy="6400800"/>
-            <wp:docPr id="55" name=""/>
+            <wp:docPr id="47" name=""/>
             <wp:cNvGraphicFramePr>
               <a:graphicFrameLocks xmlns:a="http://schemas.openxmlformats.org/drawingml/2006/main" noChangeAspect="1"/>
             </wp:cNvGraphicFramePr>
@@ -21505,13 +21205,13 @@
               <a:graphicData uri="http://schemas.openxmlformats.org/drawingml/2006/picture">
                 <pic:pic xmlns:pic="http://schemas.openxmlformats.org/drawingml/2006/picture">
                   <pic:nvPicPr>
-                    <pic:cNvPr id="56" name=""/>
+                    <pic:cNvPr id="48" name=""/>
                     <pic:cNvPicPr>
                       <a:picLocks noChangeAspect="1" noChangeArrowheads="1"/>
                     </pic:cNvPicPr>
                   </pic:nvPicPr>
                   <pic:blipFill>
-                    <a:blip r:embed="rId56"/>
+                    <a:blip r:embed="rId52"/>
                     <a:srcRect/>
                     <a:stretch>
                       <a:fillRect/>
@@ -21541,7 +21241,7 @@
       <w:r>
         <w:t xml:space="preserve">Figure </w:t>
       </w:r>
-      <w:bookmarkStart w:id="ceaa7c10-a022-4b9a-b8c8-c7ff98b128dd" w:name="BAP"/>
+      <w:bookmarkStart w:id="fecaf3c6-42db-4ba4-9bf2-f2c05b48f147" w:name="BAP"/>
       <w:r xmlns:w="http://schemas.openxmlformats.org/wordprocessingml/2006/main" xmlns:wp="http://schemas.openxmlformats.org/drawingml/2006/wordprocessingDrawing" xmlns:r="http://schemas.openxmlformats.org/officeDocument/2006/relationships" xmlns:w14="http://schemas.microsoft.com/office/word/2010/wordml">
         <w:rPr/>
         <w:fldChar w:fldCharType="begin" w:dirty="true"/>
@@ -21554,7 +21254,7 @@
         <w:rPr/>
         <w:fldChar w:fldCharType="end" w:dirty="true"/>
       </w:r>
-      <w:bookmarkEnd w:id="ceaa7c10-a022-4b9a-b8c8-c7ff98b128dd"/>
+      <w:bookmarkEnd w:id="fecaf3c6-42db-4ba4-9bf2-f2c05b48f147"/>
       <w:r>
         <w:t xml:space="preserve">: </w:t>
       </w:r>
@@ -21584,7 +21284,7 @@
       <w:r>
         <w:t xml:space="preserve">Table </w:t>
       </w:r>
-      <w:bookmarkStart w:id="b05cfc1e-9178-4775-a189-4c7af7c13e10" w:name="Habitat-table"/>
+      <w:bookmarkStart w:id="3feadd31-85bd-4971-9b09-dadc9bb95888" w:name="Habitat-table"/>
       <w:r xmlns:w="http://schemas.openxmlformats.org/wordprocessingml/2006/main" xmlns:wp="http://schemas.openxmlformats.org/drawingml/2006/wordprocessingDrawing" xmlns:r="http://schemas.openxmlformats.org/officeDocument/2006/relationships" xmlns:w14="http://schemas.microsoft.com/office/word/2010/wordml">
         <w:rPr/>
         <w:fldChar w:fldCharType="begin" w:dirty="true"/>
@@ -21597,7 +21297,7 @@
         <w:rPr/>
         <w:fldChar w:fldCharType="end" w:dirty="true"/>
       </w:r>
-      <w:bookmarkEnd w:id="b05cfc1e-9178-4775-a189-4c7af7c13e10"/>
+      <w:bookmarkEnd w:id="3feadd31-85bd-4971-9b09-dadc9bb95888"/>
       <w:r>
         <w:t xml:space="preserve">: </w:t>
       </w:r>
@@ -29951,7 +29651,7 @@
         <w:drawing>
           <wp:inline distT="0" distB="0" distL="0" distR="0">
             <wp:extent cx="6400800" cy="3657600"/>
-            <wp:docPr id="57" name=""/>
+            <wp:docPr id="49" name=""/>
             <wp:cNvGraphicFramePr>
               <a:graphicFrameLocks xmlns:a="http://schemas.openxmlformats.org/drawingml/2006/main" noChangeAspect="1"/>
             </wp:cNvGraphicFramePr>
@@ -29959,13 +29659,13 @@
               <a:graphicData uri="http://schemas.openxmlformats.org/drawingml/2006/picture">
                 <pic:pic xmlns:pic="http://schemas.openxmlformats.org/drawingml/2006/picture">
                   <pic:nvPicPr>
-                    <pic:cNvPr id="58" name=""/>
+                    <pic:cNvPr id="50" name=""/>
                     <pic:cNvPicPr>
                       <a:picLocks noChangeAspect="1" noChangeArrowheads="1"/>
                     </pic:cNvPicPr>
                   </pic:nvPicPr>
                   <pic:blipFill>
-                    <a:blip r:embed="rId57"/>
+                    <a:blip r:embed="rId53"/>
                     <a:srcRect/>
                     <a:stretch>
                       <a:fillRect/>
@@ -29995,7 +29695,7 @@
       <w:r>
         <w:t xml:space="preserve">Figure </w:t>
       </w:r>
-      <w:bookmarkStart w:id="b1fa4487-2cd0-4f2a-8c3e-ce88970ce06e" w:name="userP-rank"/>
+      <w:bookmarkStart w:id="54a52c26-2ff9-484c-83ea-d9ce56279906" w:name="userP-rank"/>
       <w:r xmlns:w="http://schemas.openxmlformats.org/wordprocessingml/2006/main" xmlns:wp="http://schemas.openxmlformats.org/drawingml/2006/wordprocessingDrawing" xmlns:r="http://schemas.openxmlformats.org/officeDocument/2006/relationships" xmlns:w14="http://schemas.microsoft.com/office/word/2010/wordml">
         <w:rPr/>
         <w:fldChar w:fldCharType="begin" w:dirty="true"/>
@@ -30008,7 +29708,7 @@
         <w:rPr/>
         <w:fldChar w:fldCharType="end" w:dirty="true"/>
       </w:r>
-      <w:bookmarkEnd w:id="b1fa4487-2cd0-4f2a-8c3e-ce88970ce06e"/>
+      <w:bookmarkEnd w:id="54a52c26-2ff9-484c-83ea-d9ce56279906"/>
       <w:r>
         <w:t xml:space="preserve">: </w:t>
       </w:r>
@@ -30028,7 +29728,7 @@
       <w:r>
         <w:t xml:space="preserve">Table </w:t>
       </w:r>
-      <w:bookmarkStart w:id="d1c0abd1-3163-4bac-9c7f-01499a81e232" w:name="UserP-mean-factor"/>
+      <w:bookmarkStart w:id="783a4477-8599-49e6-9086-01ddff509933" w:name="UserP-mean-factor"/>
       <w:r xmlns:w="http://schemas.openxmlformats.org/wordprocessingml/2006/main" xmlns:wp="http://schemas.openxmlformats.org/drawingml/2006/wordprocessingDrawing" xmlns:r="http://schemas.openxmlformats.org/officeDocument/2006/relationships" xmlns:w14="http://schemas.microsoft.com/office/word/2010/wordml">
         <w:rPr/>
         <w:fldChar w:fldCharType="begin" w:dirty="true"/>
@@ -30041,7 +29741,7 @@
         <w:rPr/>
         <w:fldChar w:fldCharType="end" w:dirty="true"/>
       </w:r>
-      <w:bookmarkEnd w:id="d1c0abd1-3163-4bac-9c7f-01499a81e232"/>
+      <w:bookmarkEnd w:id="783a4477-8599-49e6-9086-01ddff509933"/>
       <w:r>
         <w:t xml:space="preserve">: </w:t>
       </w:r>
@@ -37475,7 +37175,7 @@
       <w:r>
         <w:t xml:space="preserve">Table </w:t>
       </w:r>
-      <w:bookmarkStart w:id="d588328c-3855-4ff9-ad0d-2437d854c4f6" w:name="UserP-dominant-factor"/>
+      <w:bookmarkStart w:id="f3a07471-9ede-42cf-88ef-801ac7d39eba" w:name="UserP-dominant-factor"/>
       <w:r xmlns:w="http://schemas.openxmlformats.org/wordprocessingml/2006/main" xmlns:wp="http://schemas.openxmlformats.org/drawingml/2006/wordprocessingDrawing" xmlns:r="http://schemas.openxmlformats.org/officeDocument/2006/relationships" xmlns:w14="http://schemas.microsoft.com/office/word/2010/wordml">
         <w:rPr/>
         <w:fldChar w:fldCharType="begin" w:dirty="true"/>
@@ -37488,7 +37188,7 @@
         <w:rPr/>
         <w:fldChar w:fldCharType="end" w:dirty="true"/>
       </w:r>
-      <w:bookmarkEnd w:id="d588328c-3855-4ff9-ad0d-2437d854c4f6"/>
+      <w:bookmarkEnd w:id="f3a07471-9ede-42cf-88ef-801ac7d39eba"/>
       <w:r>
         <w:t xml:space="preserve">: </w:t>
       </w:r>
@@ -40438,7 +40138,7 @@
       <w:r>
         <w:t xml:space="preserve">Table </w:t>
       </w:r>
-      <w:bookmarkStart w:id="9f2706c6-db67-45a2-9259-2483627a8bbc" w:name="Tox-table"/>
+      <w:bookmarkStart w:id="8cd3d0eb-9dc6-449c-b784-27d1bdadcbfe" w:name="Tox-table"/>
       <w:r xmlns:w="http://schemas.openxmlformats.org/wordprocessingml/2006/main" xmlns:wp="http://schemas.openxmlformats.org/drawingml/2006/wordprocessingDrawing" xmlns:r="http://schemas.openxmlformats.org/officeDocument/2006/relationships" xmlns:w14="http://schemas.microsoft.com/office/word/2010/wordml">
         <w:rPr/>
         <w:fldChar w:fldCharType="begin" w:dirty="true"/>
@@ -40451,7 +40151,7 @@
         <w:rPr/>
         <w:fldChar w:fldCharType="end" w:dirty="true"/>
       </w:r>
-      <w:bookmarkEnd w:id="9f2706c6-db67-45a2-9259-2483627a8bbc"/>
+      <w:bookmarkEnd w:id="8cd3d0eb-9dc6-449c-b784-27d1bdadcbfe"/>
       <w:r>
         <w:t xml:space="preserve">: </w:t>
       </w:r>
@@ -42878,7 +42578,7 @@
         <wp:inline distT="0" distB="0" distL="0" distR="0" wp14:anchorId="773B9460" wp14:editId="43B82F52">
           <wp:extent cx="1554480" cy="716280"/>
           <wp:effectExtent l="0" t="0" r="7620" b="7620"/>
-          <wp:docPr id="59" name="Picture 2"/>
+          <wp:docPr id="51" name="Picture 2"/>
           <wp:cNvGraphicFramePr>
             <a:graphicFrameLocks xmlns:a="http://schemas.openxmlformats.org/drawingml/2006/main" noChangeAspect="1"/>
           </wp:cNvGraphicFramePr>
@@ -42886,7 +42586,7 @@
             <a:graphicData uri="http://schemas.openxmlformats.org/drawingml/2006/picture">
               <pic:pic xmlns:pic="http://schemas.openxmlformats.org/drawingml/2006/picture">
                 <pic:nvPicPr>
-                  <pic:cNvPr id="60" name="Picture 1"/>
+                  <pic:cNvPr id="52" name="Picture 1"/>
                   <pic:cNvPicPr>
                     <a:picLocks noChangeAspect="1" noChangeArrowheads="1"/>
                   </pic:cNvPicPr>

</xml_diff>